<commit_message>
Updated Ex 29, EC Word doc for some info mentioned at beginning of Ex 30.
</commit_message>
<xml_diff>
--- a/Exercise 29, Extra Credits 1-3.docx
+++ b/Exercise 29, Extra Credits 1-3.docx
@@ -35,7 +35,10 @@
         <w:t>if</w:t>
       </w:r>
       <w:r>
-        <w:t xml:space="preserve"> statement that is indented by 4 spaces.</w:t>
+        <w:t>-</w:t>
+      </w:r>
+      <w:r>
+        <w:t>statement that is indented by 4 spaces.</w:t>
       </w:r>
     </w:p>
     <w:p>
@@ -65,18 +68,60 @@
         <w:rPr>
           <w:b/>
         </w:rPr>
-        <w:t xml:space="preserve">if </w:t>
-      </w:r>
-      <w:r>
-        <w:t xml:space="preserve"> statement.</w:t>
-      </w:r>
+        <w:t>if</w:t>
+      </w:r>
+      <w:r>
+        <w:t>-</w:t>
+      </w:r>
+      <w:r>
+        <w:t>statement.</w:t>
+      </w:r>
+      <w:r>
+        <w:t xml:space="preserve"> Also, if </w:t>
+      </w:r>
+      <w:r>
+        <w:rPr>
+          <w:b/>
+        </w:rPr>
+        <w:t>something</w:t>
+      </w:r>
+      <w:r>
+        <w:t xml:space="preserve"> isn’t indented under an </w:t>
+      </w:r>
+      <w:r>
+        <w:rPr>
+          <w:b/>
+        </w:rPr>
+        <w:t>if</w:t>
+      </w:r>
+      <w:r>
+        <w:t xml:space="preserve">-statement, you probably cause a Python execution error. Why have an </w:t>
+      </w:r>
+      <w:r>
+        <w:rPr>
+          <w:b/>
+        </w:rPr>
+        <w:t>if</w:t>
+      </w:r>
+      <w:r>
+        <w:t xml:space="preserve">-statement and not </w:t>
+      </w:r>
+      <w:r>
+        <w:rPr>
+          <w:b/>
+        </w:rPr>
+        <w:t>do something</w:t>
+      </w:r>
+      <w:r>
+        <w:t xml:space="preserve"> with it?</w:t>
+      </w:r>
+      <w:bookmarkStart w:id="0" w:name="_GoBack"/>
+      <w:bookmarkEnd w:id="0"/>
     </w:p>
     <w:p>
       <w:pPr>
         <w:ind w:left="360"/>
       </w:pPr>
-      <w:bookmarkStart w:id="0" w:name="_GoBack"/>
-      <w:bookmarkEnd w:id="0"/>
     </w:p>
     <w:sectPr>
       <w:pgSz w:w="12240" w:h="15840"/>

</xml_diff>